<commit_message>
updated code fo hosting
</commit_message>
<xml_diff>
--- a/multi-service  main abstract.docx
+++ b/multi-service  main abstract.docx
@@ -751,21 +751,11 @@
               <w:ind w:left="62" w:firstLine="0"/>
               <w:jc w:val="left"/>
             </w:pPr>
-            <w:proofErr w:type="spellStart"/>
-            <w:proofErr w:type="gramStart"/>
             <w:r>
               <w:rPr>
                 <w:sz w:val="28"/>
               </w:rPr>
-              <w:t>AJCE,Kanjirappally</w:t>
-            </w:r>
-            <w:proofErr w:type="spellEnd"/>
-            <w:proofErr w:type="gramEnd"/>
-            <w:r>
-              <w:rPr>
-                <w:sz w:val="28"/>
-              </w:rPr>
-              <w:t xml:space="preserve"> </w:t>
+              <w:t xml:space="preserve">AJCE,Kanjirappally </w:t>
             </w:r>
             <w:r>
               <w:t xml:space="preserve"> </w:t>
@@ -946,21 +936,7 @@
         <w:rPr>
           <w:rFonts w:ascii="Times New Roman" w:hAnsi="Times New Roman" w:cs="Times New Roman"/>
         </w:rPr>
-        <w:t xml:space="preserve">A multiple provider system is a web application that facilitates the seamless booking and delivery of various services such as cleaning, plumbing, laundry and more. Clients can use this system to request specific services based on their needs and service providers can then accept these requests and assign appropriate workers to perform the requested tasks. Key features include detailed service listings, flexible booking and scheduling options, worker assignment </w:t>
-      </w:r>
-      <w:proofErr w:type="gramStart"/>
-      <w:r>
-        <w:rPr>
-          <w:rFonts w:ascii="Times New Roman" w:hAnsi="Times New Roman" w:cs="Times New Roman"/>
-        </w:rPr>
-        <w:t>management ,notifications</w:t>
-      </w:r>
-      <w:proofErr w:type="gramEnd"/>
-      <w:r>
-        <w:rPr>
-          <w:rFonts w:ascii="Times New Roman" w:hAnsi="Times New Roman" w:cs="Times New Roman"/>
-        </w:rPr>
-        <w:t xml:space="preserve"> transparent rating and feedback mechanisms, payment processing, and reputation</w:t>
+        <w:t>A multiple provider system is a web application that facilitates the seamless booking and delivery of various services such as cleaning, plumbing, laundry and more. Clients can use this system to request specific services based on their needs and service providers can then accept these requests and assign appropriate workers to perform the requested tasks. Key features include detailed service listings, flexible booking and scheduling options, worker assignment management ,notifications transparent rating and feedback mechanisms, payment processing, and reputation</w:t>
       </w:r>
       <w:r>
         <w:rPr>
@@ -1254,21 +1230,7 @@
         <w:rPr>
           <w:rFonts w:ascii="Times New Roman" w:hAnsi="Times New Roman" w:cs="Times New Roman"/>
         </w:rPr>
-        <w:t xml:space="preserve">The admin interface ensures a secure and efficient system by verifying new service registrations from providers. Leveraging machine learning, the platform </w:t>
-      </w:r>
-      <w:proofErr w:type="spellStart"/>
-      <w:r>
-        <w:rPr>
-          <w:rFonts w:ascii="Times New Roman" w:hAnsi="Times New Roman" w:cs="Times New Roman"/>
-        </w:rPr>
-        <w:t>analyzes</w:t>
-      </w:r>
-      <w:proofErr w:type="spellEnd"/>
-      <w:r>
-        <w:rPr>
-          <w:rFonts w:ascii="Times New Roman" w:hAnsi="Times New Roman" w:cs="Times New Roman"/>
-        </w:rPr>
-        <w:t xml:space="preserve"> service provider performance through user feedback, facilitating data-driven decision-making. Admins effectively manage user-requested services, overseeing the seamless execution of tasks and ensuring a streamlined service management process. This comprehensive approach empowers administrators to maintain the integrity of the platform, enhance user satisfaction, and uphold high-quality service standards.</w:t>
+        <w:t>The admin interface ensures a secure and efficient system by verifying new service registrations from providers. Leveraging machine learning, the platform analyzes service provider performance through user feedback, facilitating data-driven decision-making. Admins effectively manage user-requested services, overseeing the seamless execution of tasks and ensuring a streamlined service management process. This comprehensive approach empowers administrators to maintain the integrity of the platform, enhance user satisfaction, and uphold high-quality service standards.</w:t>
       </w:r>
       <w:r>
         <w:rPr>
@@ -1389,21 +1351,7 @@
         <w:rPr>
           <w:rFonts w:ascii="Times New Roman" w:hAnsi="Times New Roman" w:cs="Times New Roman"/>
         </w:rPr>
-        <w:t xml:space="preserve">User can </w:t>
-      </w:r>
-      <w:proofErr w:type="gramStart"/>
-      <w:r>
-        <w:rPr>
-          <w:rFonts w:ascii="Times New Roman" w:hAnsi="Times New Roman" w:cs="Times New Roman"/>
-        </w:rPr>
-        <w:t>reschedule  the</w:t>
-      </w:r>
-      <w:proofErr w:type="gramEnd"/>
-      <w:r>
-        <w:rPr>
-          <w:rFonts w:ascii="Times New Roman" w:hAnsi="Times New Roman" w:cs="Times New Roman"/>
-        </w:rPr>
-        <w:t xml:space="preserve"> booking </w:t>
+        <w:t xml:space="preserve">User can reschedule  the booking </w:t>
       </w:r>
     </w:p>
     <w:p>
@@ -1439,21 +1387,7 @@
         <w:rPr>
           <w:rFonts w:ascii="Times New Roman" w:hAnsi="Times New Roman" w:cs="Times New Roman"/>
         </w:rPr>
-        <w:t xml:space="preserve">Users view the on demand services on the top of the service </w:t>
-      </w:r>
-      <w:proofErr w:type="gramStart"/>
-      <w:r>
-        <w:rPr>
-          <w:rFonts w:ascii="Times New Roman" w:hAnsi="Times New Roman" w:cs="Times New Roman"/>
-        </w:rPr>
-        <w:t>list(</w:t>
-      </w:r>
-      <w:proofErr w:type="gramEnd"/>
-      <w:r>
-        <w:rPr>
-          <w:rFonts w:ascii="Times New Roman" w:hAnsi="Times New Roman" w:cs="Times New Roman"/>
-        </w:rPr>
-        <w:t>ML)</w:t>
+        <w:t xml:space="preserve">Chatbot for user enquiries </w:t>
       </w:r>
     </w:p>
     <w:p>
@@ -1471,21 +1405,7 @@
         <w:rPr>
           <w:rFonts w:ascii="Times New Roman" w:hAnsi="Times New Roman" w:cs="Times New Roman"/>
         </w:rPr>
-        <w:t xml:space="preserve">Chatbot for user </w:t>
-      </w:r>
-      <w:proofErr w:type="gramStart"/>
-      <w:r>
-        <w:rPr>
-          <w:rFonts w:ascii="Times New Roman" w:hAnsi="Times New Roman" w:cs="Times New Roman"/>
-        </w:rPr>
-        <w:t>enquiries(</w:t>
-      </w:r>
-      <w:proofErr w:type="gramEnd"/>
-      <w:r>
-        <w:rPr>
-          <w:rFonts w:ascii="Times New Roman" w:hAnsi="Times New Roman" w:cs="Times New Roman"/>
-        </w:rPr>
-        <w:t xml:space="preserve">AI) </w:t>
+        <w:t>List Provider based on geolocation</w:t>
       </w:r>
     </w:p>
     <w:p>
@@ -1503,7 +1423,7 @@
         <w:rPr>
           <w:rFonts w:ascii="Times New Roman" w:hAnsi="Times New Roman" w:cs="Times New Roman"/>
         </w:rPr>
-        <w:t>List Provider based on geolocation</w:t>
+        <w:t>Give Tip to worker</w:t>
       </w:r>
     </w:p>
     <w:p>
@@ -1517,7 +1437,6 @@
           <w:rFonts w:ascii="Times New Roman" w:hAnsi="Times New Roman" w:cs="Times New Roman"/>
         </w:rPr>
       </w:pPr>
-      <w:proofErr w:type="gramStart"/>
       <w:r>
         <w:rPr>
           <w:rFonts w:ascii="Times New Roman" w:hAnsi="Times New Roman" w:cs="Times New Roman"/>
@@ -1528,17 +1447,8 @@
         <w:rPr>
           <w:rFonts w:ascii="Times New Roman" w:hAnsi="Times New Roman" w:cs="Times New Roman"/>
         </w:rPr>
-        <w:t xml:space="preserve"> </w:t>
-      </w:r>
-      <w:proofErr w:type="spellStart"/>
-      <w:r>
-        <w:rPr>
-          <w:rFonts w:ascii="Times New Roman" w:hAnsi="Times New Roman" w:cs="Times New Roman"/>
-        </w:rPr>
-        <w:t>servic</w:t>
-      </w:r>
-      <w:proofErr w:type="spellEnd"/>
-      <w:proofErr w:type="gramEnd"/>
+        <w:t xml:space="preserve"> servic</w:t>
+      </w:r>
       <w:r>
         <w:rPr>
           <w:rFonts w:ascii="Times New Roman" w:hAnsi="Times New Roman" w:cs="Times New Roman"/>
@@ -1631,19 +1541,7 @@
         <w:rPr>
           <w:rFonts w:ascii="Times New Roman" w:hAnsi="Times New Roman" w:cs="Times New Roman"/>
         </w:rPr>
-        <w:t>. It could be hourly wages, fixed rates per</w:t>
-      </w:r>
-      <w:r>
-        <w:rPr>
-          <w:rFonts w:ascii="Times New Roman" w:hAnsi="Times New Roman" w:cs="Times New Roman"/>
-        </w:rPr>
-        <w:t xml:space="preserve"> </w:t>
-      </w:r>
-      <w:r>
-        <w:rPr>
-          <w:rFonts w:ascii="Times New Roman" w:hAnsi="Times New Roman" w:cs="Times New Roman"/>
-        </w:rPr>
-        <w:t xml:space="preserve">service, commissions based </w:t>
+        <w:t xml:space="preserve"> </w:t>
       </w:r>
     </w:p>
     <w:p>
@@ -1773,16 +1671,8 @@
         <w:rPr>
           <w:rFonts w:ascii="Times New Roman" w:hAnsi="Times New Roman" w:cs="Times New Roman"/>
         </w:rPr>
-        <w:t xml:space="preserve">booking </w:t>
-      </w:r>
-      <w:proofErr w:type="spellStart"/>
-      <w:r>
-        <w:rPr>
-          <w:rFonts w:ascii="Times New Roman" w:hAnsi="Times New Roman" w:cs="Times New Roman"/>
-        </w:rPr>
-        <w:t>calender</w:t>
-      </w:r>
-      <w:proofErr w:type="spellEnd"/>
+        <w:t>booking calender</w:t>
+      </w:r>
     </w:p>
     <w:p>
       <w:pPr>
@@ -1809,8 +1699,14 @@
           <w:ilvl w:val="0"/>
           <w:numId w:val="25"/>
         </w:numPr>
-      </w:pPr>
-      <w:r>
+        <w:rPr>
+          <w:rFonts w:ascii="Times New Roman" w:hAnsi="Times New Roman" w:cs="Times New Roman"/>
+        </w:rPr>
+      </w:pPr>
+      <w:r>
+        <w:rPr>
+          <w:rFonts w:ascii="Times New Roman" w:hAnsi="Times New Roman" w:cs="Times New Roman"/>
+        </w:rPr>
         <w:t>Add new workers</w:t>
       </w:r>
     </w:p>
@@ -1829,27 +1725,7 @@
         <w:rPr>
           <w:rFonts w:ascii="Times New Roman" w:hAnsi="Times New Roman" w:cs="Times New Roman"/>
         </w:rPr>
-        <w:t xml:space="preserve">Give salary to the </w:t>
-      </w:r>
-      <w:proofErr w:type="gramStart"/>
-      <w:r>
-        <w:rPr>
-          <w:rFonts w:ascii="Times New Roman" w:hAnsi="Times New Roman" w:cs="Times New Roman"/>
-        </w:rPr>
-        <w:t xml:space="preserve">workers </w:t>
-      </w:r>
-      <w:r>
-        <w:rPr>
-          <w:rFonts w:ascii="Times New Roman" w:hAnsi="Times New Roman" w:cs="Times New Roman"/>
-        </w:rPr>
-        <w:t>.</w:t>
-      </w:r>
-      <w:proofErr w:type="gramEnd"/>
-      <w:r>
-        <w:rPr>
-          <w:rFonts w:ascii="Times New Roman" w:hAnsi="Times New Roman" w:cs="Times New Roman"/>
-        </w:rPr>
-        <w:t xml:space="preserve"> It could be, fixed rates per service, commissions based </w:t>
+        <w:t xml:space="preserve">Give salary to the workers </w:t>
       </w:r>
     </w:p>
     <w:p>
@@ -1859,8 +1735,32 @@
           <w:ilvl w:val="0"/>
           <w:numId w:val="25"/>
         </w:numPr>
-      </w:pPr>
-      <w:r>
+        <w:rPr>
+          <w:rFonts w:ascii="Times New Roman" w:hAnsi="Times New Roman" w:cs="Times New Roman"/>
+        </w:rPr>
+      </w:pPr>
+      <w:r>
+        <w:rPr>
+          <w:rFonts w:ascii="Times New Roman" w:hAnsi="Times New Roman" w:cs="Times New Roman"/>
+        </w:rPr>
+        <w:t>Manage worker leave</w:t>
+      </w:r>
+    </w:p>
+    <w:p>
+      <w:pPr>
+        <w:pStyle w:val="ListParagraph"/>
+        <w:numPr>
+          <w:ilvl w:val="0"/>
+          <w:numId w:val="25"/>
+        </w:numPr>
+        <w:rPr>
+          <w:rFonts w:ascii="Times New Roman" w:hAnsi="Times New Roman" w:cs="Times New Roman"/>
+        </w:rPr>
+      </w:pPr>
+      <w:r>
+        <w:rPr>
+          <w:rFonts w:ascii="Times New Roman" w:hAnsi="Times New Roman" w:cs="Times New Roman"/>
+        </w:rPr>
         <w:t>View work report and approval</w:t>
       </w:r>
     </w:p>
@@ -1937,7 +1837,7 @@
         <w:rPr>
           <w:rFonts w:ascii="Times New Roman" w:hAnsi="Times New Roman" w:cs="Times New Roman"/>
         </w:rPr>
-        <w:t>Provide workers with analytics and insights into their performance</w:t>
+        <w:t>Worker wallet</w:t>
       </w:r>
     </w:p>
     <w:p>
@@ -1955,7 +1855,7 @@
         <w:rPr>
           <w:rFonts w:ascii="Times New Roman" w:hAnsi="Times New Roman" w:cs="Times New Roman"/>
         </w:rPr>
-        <w:t>Allow workers to view detailed task notes and instructions provided by users or service providers to ensure they understand the specific requirements of the service.</w:t>
+        <w:t>Provide workers with analytics and insights into their performance</w:t>
       </w:r>
     </w:p>
     <w:p>
@@ -1973,7 +1873,7 @@
         <w:rPr>
           <w:rFonts w:ascii="Times New Roman" w:hAnsi="Times New Roman" w:cs="Times New Roman"/>
         </w:rPr>
-        <w:t>Leave application</w:t>
+        <w:t>Allow workers to view detailed task notes and instructions provided by users or service providers to ensure they understand the specific requirements of the service.</w:t>
       </w:r>
     </w:p>
     <w:p>
@@ -1991,6 +1891,24 @@
         <w:rPr>
           <w:rFonts w:ascii="Times New Roman" w:hAnsi="Times New Roman" w:cs="Times New Roman"/>
         </w:rPr>
+        <w:t>Leave application</w:t>
+      </w:r>
+    </w:p>
+    <w:p>
+      <w:pPr>
+        <w:pStyle w:val="ListParagraph"/>
+        <w:numPr>
+          <w:ilvl w:val="0"/>
+          <w:numId w:val="23"/>
+        </w:numPr>
+        <w:rPr>
+          <w:rFonts w:ascii="Times New Roman" w:hAnsi="Times New Roman" w:cs="Times New Roman"/>
+        </w:rPr>
+      </w:pPr>
+      <w:r>
+        <w:rPr>
+          <w:rFonts w:ascii="Times New Roman" w:hAnsi="Times New Roman" w:cs="Times New Roman"/>
+        </w:rPr>
         <w:t>Apply for new service request with qualification</w:t>
       </w:r>
     </w:p>
@@ -2042,38 +1960,6 @@
           <w:rFonts w:ascii="Times New Roman" w:hAnsi="Times New Roman" w:cs="Times New Roman"/>
         </w:rPr>
         <w:t xml:space="preserve">Verify the new service registration by service providers </w:t>
-      </w:r>
-    </w:p>
-    <w:p>
-      <w:pPr>
-        <w:pStyle w:val="ListParagraph"/>
-        <w:numPr>
-          <w:ilvl w:val="0"/>
-          <w:numId w:val="24"/>
-        </w:numPr>
-        <w:rPr>
-          <w:rFonts w:ascii="Times New Roman" w:hAnsi="Times New Roman" w:cs="Times New Roman"/>
-        </w:rPr>
-      </w:pPr>
-      <w:r>
-        <w:rPr>
-          <w:rFonts w:ascii="Times New Roman" w:hAnsi="Times New Roman" w:cs="Times New Roman"/>
-        </w:rPr>
-        <w:t xml:space="preserve">Analyse the performance of service providers using feedback from </w:t>
-      </w:r>
-      <w:proofErr w:type="gramStart"/>
-      <w:r>
-        <w:rPr>
-          <w:rFonts w:ascii="Times New Roman" w:hAnsi="Times New Roman" w:cs="Times New Roman"/>
-        </w:rPr>
-        <w:t>users(</w:t>
-      </w:r>
-      <w:proofErr w:type="gramEnd"/>
-      <w:r>
-        <w:rPr>
-          <w:rFonts w:ascii="Times New Roman" w:hAnsi="Times New Roman" w:cs="Times New Roman"/>
-        </w:rPr>
-        <w:t xml:space="preserve">ML) </w:t>
       </w:r>
     </w:p>
     <w:p>
@@ -2614,33 +2500,8 @@
           <w:rFonts w:ascii="Times New Roman" w:hAnsi="Times New Roman" w:cs="Times New Roman"/>
           <w:b w:val="0"/>
         </w:rPr>
-        <w:t>Front-</w:t>
-      </w:r>
-      <w:proofErr w:type="gramStart"/>
-      <w:r>
-        <w:rPr>
-          <w:rFonts w:ascii="Times New Roman" w:hAnsi="Times New Roman" w:cs="Times New Roman"/>
-          <w:b w:val="0"/>
-        </w:rPr>
-        <w:t>end  :</w:t>
-      </w:r>
-      <w:proofErr w:type="gramEnd"/>
-      <w:r>
-        <w:rPr>
-          <w:rFonts w:ascii="Times New Roman" w:hAnsi="Times New Roman" w:cs="Times New Roman"/>
-          <w:b w:val="0"/>
-        </w:rPr>
-        <w:t xml:space="preserve"> </w:t>
-      </w:r>
-      <w:proofErr w:type="spellStart"/>
-      <w:r>
-        <w:rPr>
-          <w:rFonts w:ascii="Times New Roman" w:hAnsi="Times New Roman" w:cs="Times New Roman"/>
-          <w:b w:val="0"/>
-        </w:rPr>
-        <w:t>HTML,CSS,JavaScript</w:t>
-      </w:r>
-      <w:proofErr w:type="spellEnd"/>
+        <w:t>Front-end  : HTML,CSS,JavaScript</w:t>
+      </w:r>
       <w:r>
         <w:rPr>
           <w:rFonts w:ascii="Times New Roman" w:hAnsi="Times New Roman" w:cs="Times New Roman"/>
@@ -2670,18 +2531,8 @@
           <w:b w:val="0"/>
           <w:u w:val="none"/>
         </w:rPr>
-        <w:t>,</w:t>
-      </w:r>
-      <w:proofErr w:type="spellStart"/>
-      <w:r>
-        <w:rPr>
-          <w:rFonts w:ascii="Times New Roman" w:hAnsi="Times New Roman" w:cs="Times New Roman"/>
-          <w:b w:val="0"/>
-          <w:u w:val="none"/>
-        </w:rPr>
-        <w:t>Sqlite</w:t>
-      </w:r>
-      <w:proofErr w:type="spellEnd"/>
+        <w:t>,Sqlite</w:t>
+      </w:r>
       <w:r>
         <w:rPr>
           <w:rFonts w:ascii="Times New Roman" w:hAnsi="Times New Roman" w:cs="Times New Roman"/>

</xml_diff>